<commit_message>
Adding "EDABIT" and updating the .docx file
</commit_message>
<xml_diff>
--- a/desafios links.docx
+++ b/desafios links.docx
@@ -78,27 +78,41 @@
         <w:rPr>
           <w:b/>
           <w:sz w:val="24"/>
-        </w:rPr>
-      </w:pPr>
-      <w:r>
-        <w:rPr>
-          <w:b/>
-          <w:sz w:val="24"/>
+          <w:lang w:val="en-US"/>
+        </w:rPr>
+      </w:pPr>
+      <w:r>
+        <w:rPr>
+          <w:b/>
+          <w:sz w:val="24"/>
+          <w:lang w:val="en-US"/>
         </w:rPr>
         <w:t>OS PROGRAMADORES</w:t>
       </w:r>
     </w:p>
     <w:p>
+      <w:pPr>
+        <w:rPr>
+          <w:lang w:val="en-US"/>
+        </w:rPr>
+      </w:pPr>
       <w:hyperlink r:id="rId6" w:history="1">
         <w:r>
           <w:rPr>
             <w:rStyle w:val="Hyperlink"/>
+            <w:lang w:val="en-US"/>
           </w:rPr>
           <w:t>https://osprogramadores.com</w:t>
         </w:r>
       </w:hyperlink>
     </w:p>
-    <w:p/>
+    <w:p>
+      <w:pPr>
+        <w:rPr>
+          <w:lang w:val="en-US"/>
+        </w:rPr>
+      </w:pPr>
+    </w:p>
     <w:p>
       <w:pPr>
         <w:rPr>
@@ -343,8 +357,14 @@
         <w:tabs>
           <w:tab w:val="left" w:pos="1440"/>
         </w:tabs>
-      </w:pPr>
-      <w:r>
+        <w:rPr>
+          <w:lang w:val="en-US"/>
+        </w:rPr>
+      </w:pPr>
+      <w:r>
+        <w:rPr>
+          <w:lang w:val="en-US"/>
+        </w:rPr>
         <w:tab/>
       </w:r>
     </w:p>
@@ -428,41 +448,27 @@
         <w:rPr>
           <w:b/>
           <w:sz w:val="24"/>
-          <w:lang w:val="en-GB"/>
-        </w:rPr>
-      </w:pPr>
-      <w:r>
-        <w:rPr>
-          <w:b/>
-          <w:sz w:val="24"/>
-          <w:lang w:val="en-GB"/>
+        </w:rPr>
+      </w:pPr>
+      <w:r>
+        <w:rPr>
+          <w:b/>
+          <w:sz w:val="24"/>
         </w:rPr>
         <w:t>CODE FORCES</w:t>
       </w:r>
     </w:p>
     <w:p>
-      <w:pPr>
-        <w:rPr>
-          <w:lang w:val="en-GB"/>
-        </w:rPr>
-      </w:pPr>
       <w:hyperlink r:id="rId13" w:history="1">
         <w:r>
           <w:rPr>
             <w:rStyle w:val="Hyperlink"/>
-            <w:lang w:val="en-GB"/>
           </w:rPr>
           <w:t>http://codeforces.com/</w:t>
         </w:r>
       </w:hyperlink>
     </w:p>
-    <w:p>
-      <w:pPr>
-        <w:rPr>
-          <w:lang w:val="en-GB"/>
-        </w:rPr>
-      </w:pPr>
-    </w:p>
+    <w:p/>
     <w:p>
       <w:pPr>
         <w:rPr>
@@ -1095,8 +1101,6 @@
           <w:lang w:val="en-GB"/>
         </w:rPr>
       </w:pPr>
-      <w:bookmarkStart w:id="0" w:name="_GoBack"/>
-      <w:bookmarkEnd w:id="0"/>
     </w:p>
     <w:p>
       <w:pPr>
@@ -1158,6 +1162,7 @@
     <w:p>
       <w:pPr>
         <w:rPr>
+          <w:rStyle w:val="Hyperlink"/>
           <w:bCs/>
           <w:sz w:val="24"/>
           <w:lang w:val="en-GB"/>
@@ -1178,16 +1183,146 @@
     <w:p>
       <w:pPr>
         <w:rPr>
-          <w:lang w:val="en-GB"/>
-        </w:rPr>
-      </w:pPr>
-    </w:p>
-    <w:p>
-      <w:pPr>
-        <w:rPr>
-          <w:lang w:val="en-GB"/>
-        </w:rPr>
-      </w:pPr>
+          <w:rStyle w:val="Hyperlink"/>
+          <w:bCs/>
+          <w:sz w:val="24"/>
+          <w:lang w:val="en-GB"/>
+        </w:rPr>
+      </w:pPr>
+    </w:p>
+    <w:p>
+      <w:pPr>
+        <w:rPr>
+          <w:b/>
+          <w:sz w:val="24"/>
+          <w:lang w:val="en-GB"/>
+        </w:rPr>
+      </w:pPr>
+      <w:r>
+        <w:rPr>
+          <w:b/>
+          <w:sz w:val="24"/>
+          <w:lang w:val="en-GB"/>
+        </w:rPr>
+        <w:t>THE HUXLEY</w:t>
+      </w:r>
+    </w:p>
+    <w:p>
+      <w:pPr>
+        <w:rPr>
+          <w:bCs/>
+          <w:sz w:val="24"/>
+          <w:lang w:val="en-GB"/>
+        </w:rPr>
+      </w:pPr>
+      <w:hyperlink r:id="rId31" w:history="1">
+        <w:r>
+          <w:rPr>
+            <w:rStyle w:val="Hyperlink"/>
+            <w:bCs/>
+            <w:sz w:val="24"/>
+            <w:lang w:val="en-GB"/>
+          </w:rPr>
+          <w:t>https://www.thehuxley.com</w:t>
+        </w:r>
+      </w:hyperlink>
+    </w:p>
+    <w:p>
+      <w:pPr>
+        <w:rPr>
+          <w:bCs/>
+          <w:sz w:val="24"/>
+          <w:lang w:val="en-GB"/>
+        </w:rPr>
+      </w:pPr>
+    </w:p>
+    <w:p>
+      <w:pPr>
+        <w:rPr>
+          <w:b/>
+          <w:sz w:val="24"/>
+          <w:lang w:val="en-GB"/>
+        </w:rPr>
+      </w:pPr>
+      <w:r>
+        <w:rPr>
+          <w:b/>
+          <w:sz w:val="24"/>
+          <w:lang w:val="en-GB"/>
+        </w:rPr>
+        <w:t>CODE ACADEMY</w:t>
+      </w:r>
+    </w:p>
+    <w:p>
+      <w:pPr>
+        <w:rPr>
+          <w:bCs/>
+          <w:sz w:val="24"/>
+          <w:lang w:val="en-GB"/>
+        </w:rPr>
+      </w:pPr>
+      <w:hyperlink r:id="rId32" w:history="1">
+        <w:r>
+          <w:rPr>
+            <w:rStyle w:val="Hyperlink"/>
+            <w:bCs/>
+            <w:sz w:val="24"/>
+            <w:lang w:val="en-GB"/>
+          </w:rPr>
+          <w:t>https://www.codecademy.com/</w:t>
+        </w:r>
+      </w:hyperlink>
+    </w:p>
+    <w:p>
+      <w:pPr>
+        <w:rPr>
+          <w:lang w:val="en-GB"/>
+        </w:rPr>
+      </w:pPr>
+    </w:p>
+    <w:p>
+      <w:pPr>
+        <w:rPr>
+          <w:b/>
+          <w:bCs/>
+          <w:lang w:val="en-GB"/>
+        </w:rPr>
+      </w:pPr>
+      <w:r>
+        <w:rPr>
+          <w:b/>
+          <w:bCs/>
+          <w:sz w:val="24"/>
+          <w:szCs w:val="24"/>
+          <w:lang w:val="en-GB"/>
+        </w:rPr>
+        <w:t>EDABIT</w:t>
+      </w:r>
+    </w:p>
+    <w:p>
+      <w:pPr>
+        <w:rPr>
+          <w:lang w:val="en-GB"/>
+        </w:rPr>
+      </w:pPr>
+      <w:hyperlink r:id="rId33" w:history="1">
+        <w:r>
+          <w:rPr>
+            <w:rStyle w:val="Hyperlink"/>
+            <w:lang w:val="en-GB"/>
+          </w:rPr>
+          <w:t>https://edabit.com/</w:t>
+        </w:r>
+      </w:hyperlink>
+    </w:p>
+    <w:p>
+      <w:pPr>
+        <w:rPr>
+          <w:lang w:val="en-GB"/>
+        </w:rPr>
+      </w:pPr>
+      <w:bookmarkStart w:id="0" w:name="_GoBack"/>
+      <w:bookmarkEnd w:id="0"/>
     </w:p>
     <w:p>
       <w:pPr>
@@ -1420,7 +1555,7 @@
     <w:lsdException w:name="Table Web 2" w:semiHidden="1" w:unhideWhenUsed="1"/>
     <w:lsdException w:name="Table Web 3" w:semiHidden="1" w:unhideWhenUsed="1"/>
     <w:lsdException w:name="Balloon Text" w:semiHidden="1" w:unhideWhenUsed="1"/>
-    <w:lsdException w:name="Table Grid" w:semiHidden="1" w:uiPriority="59" w:unhideWhenUsed="1"/>
+    <w:lsdException w:name="Table Grid" w:uiPriority="59"/>
     <w:lsdException w:name="Table Theme" w:semiHidden="1" w:unhideWhenUsed="1"/>
     <w:lsdException w:name="Placeholder Text" w:semiHidden="1"/>
     <w:lsdException w:name="No Spacing" w:uiPriority="1" w:qFormat="1"/>

</xml_diff>